<commit_message>
Small corections to full
</commit_message>
<xml_diff>
--- a/full.docx
+++ b/full.docx
@@ -32332,7 +32332,25 @@
         <w:rPr>
           <w:lang w:val="en-US"/>
         </w:rPr>
-        <w:t>of anomaly explanation. AEs utilize reconstruction error to detect outliers, and this property can be leveraged to point out features of interest. Mean Square Error between whole input and output was used to evaluate and score samples</w:t>
+        <w:t>of anomaly explanation. AEs utilize reconstruction error to detect outliers, and this property can be leveraged to point out features of interest. Mean Square Error between whole input and output</w:t>
+      </w:r>
+      <w:r>
+        <w:rPr>
+          <w:lang w:val="en-US"/>
+        </w:rPr>
+        <w:t>,</w:t>
+      </w:r>
+      <w:r>
+        <w:rPr>
+          <w:lang w:val="en-US"/>
+        </w:rPr>
+        <w:t xml:space="preserve"> was used to evaluate and score samples</w:t>
+      </w:r>
+      <w:r>
+        <w:rPr>
+          <w:lang w:val="en-US"/>
+        </w:rPr>
+        <w:t>,</w:t>
       </w:r>
       <w:r>
         <w:rPr>
@@ -32407,7 +32425,55 @@
         <w:rPr>
           <w:lang w:val="en-US"/>
         </w:rPr>
-        <w:t>that were not reconstructed well by network, are not normal and mostly influenced labeling of sample. Model becomes not only classification, but also native explanation, tool. It does not require using additional frameworks like LIME and at the same time eliminates intermediate steps</w:t>
+        <w:t>that were not reconstructed well by network, are not normal and mostly influenced labeling of sample. Model becomes not only classification, but also native explanation tool. It does not require using additional frameworks</w:t>
+      </w:r>
+      <w:r>
+        <w:rPr>
+          <w:lang w:val="en-US"/>
+        </w:rPr>
+        <w:t>,</w:t>
+      </w:r>
+      <w:r>
+        <w:rPr>
+          <w:lang w:val="en-US"/>
+        </w:rPr>
+        <w:t xml:space="preserve"> like LIME</w:t>
+      </w:r>
+      <w:r>
+        <w:rPr>
+          <w:lang w:val="en-US"/>
+        </w:rPr>
+        <w:t>. A</w:t>
+      </w:r>
+      <w:r>
+        <w:rPr>
+          <w:lang w:val="en-US"/>
+        </w:rPr>
+        <w:t xml:space="preserve">t the same </w:t>
+      </w:r>
+      <w:r>
+        <w:rPr>
+          <w:lang w:val="en-US"/>
+        </w:rPr>
+        <w:t>time,</w:t>
+      </w:r>
+      <w:r>
+        <w:rPr>
+          <w:lang w:val="en-US"/>
+        </w:rPr>
+        <w:t xml:space="preserve"> </w:t>
+      </w:r>
+      <w:r>
+        <w:rPr>
+          <w:lang w:val="en-US"/>
+        </w:rPr>
+        <w:t xml:space="preserve">it </w:t>
+      </w:r>
+      <w:r>
+        <w:rPr>
+          <w:lang w:val="en-US"/>
+        </w:rPr>
+        <w:t>eliminates intermediate steps</w:t>
       </w:r>
       <w:r>
         <w:rPr>
@@ -32631,13 +32697,49 @@
         <w:rPr>
           <w:lang w:val="en-US"/>
         </w:rPr>
-        <w:t xml:space="preserve">directly overlap with those selected by LIME used in combination with autoencoder but groups of selected features are similar. </w:t>
-      </w:r>
-      <w:r>
-        <w:rPr>
-          <w:lang w:val="en-US"/>
-        </w:rPr>
-        <w:t xml:space="preserve">If greater subset, e.g. 35 features is considered, overlap is strong. </w:t>
+        <w:t>directly overlap with those selected by LIME used in combination with autoencoder</w:t>
+      </w:r>
+      <w:r>
+        <w:rPr>
+          <w:lang w:val="en-US"/>
+        </w:rPr>
+        <w:t>,</w:t>
+      </w:r>
+      <w:r>
+        <w:rPr>
+          <w:lang w:val="en-US"/>
+        </w:rPr>
+        <w:t xml:space="preserve"> but groups of selected features are similar. </w:t>
+      </w:r>
+      <w:r>
+        <w:rPr>
+          <w:lang w:val="en-US"/>
+        </w:rPr>
+        <w:t xml:space="preserve">If greater subset, e.g. 35 features is considered, overlap is </w:t>
+      </w:r>
+      <w:r>
+        <w:rPr>
+          <w:lang w:val="en-US"/>
+        </w:rPr>
+        <w:t>strong</w:t>
+      </w:r>
+      <w:r>
+        <w:rPr>
+          <w:lang w:val="en-US"/>
+        </w:rPr>
+        <w:t>er</w:t>
+      </w:r>
+      <w:r>
+        <w:rPr>
+          <w:lang w:val="en-US"/>
+        </w:rPr>
+        <w:t>.</w:t>
+      </w:r>
+      <w:r>
+        <w:rPr>
+          <w:lang w:val="en-US"/>
+        </w:rPr>
+        <w:t xml:space="preserve"> </w:t>
       </w:r>
       <w:r>
         <w:rPr>
@@ -32679,7 +32781,19 @@
         <w:rPr>
           <w:lang w:val="en-US"/>
         </w:rPr>
-        <w:t xml:space="preserve"> be sign that explanation grasps underlying data relations. </w:t>
+        <w:t xml:space="preserve"> be sign</w:t>
+      </w:r>
+      <w:r>
+        <w:rPr>
+          <w:lang w:val="en-US"/>
+        </w:rPr>
+        <w:t>,</w:t>
+      </w:r>
+      <w:r>
+        <w:rPr>
+          <w:lang w:val="en-US"/>
+        </w:rPr>
+        <w:t xml:space="preserve"> that explanation grasps underlying data relations. </w:t>
       </w:r>
       <w:r>
         <w:rPr>
@@ -32735,13 +32849,37 @@
         <w:rPr>
           <w:lang w:val="en-US"/>
         </w:rPr>
-        <w:t xml:space="preserve">decision. In fact, some features that exhibit strong binarity and are </w:t>
-      </w:r>
-      <w:r>
-        <w:rPr>
-          <w:lang w:val="en-US"/>
-        </w:rPr>
-        <w:t xml:space="preserve">difficult to recreate can be always assigned one value by network (for example average of two binary inputs). This will cause constant, high reconstruction error to feature without any relation to input sample. This anomaly could explain why </w:t>
+        <w:t>decision. In fact, some features</w:t>
+      </w:r>
+      <w:r>
+        <w:rPr>
+          <w:lang w:val="en-US"/>
+        </w:rPr>
+        <w:t>,</w:t>
+      </w:r>
+      <w:r>
+        <w:rPr>
+          <w:lang w:val="en-US"/>
+        </w:rPr>
+        <w:t xml:space="preserve"> that exhibit strong binarity and are </w:t>
+      </w:r>
+      <w:r>
+        <w:rPr>
+          <w:lang w:val="en-US"/>
+        </w:rPr>
+        <w:t>difficult to recreate</w:t>
+      </w:r>
+      <w:r>
+        <w:rPr>
+          <w:lang w:val="en-US"/>
+        </w:rPr>
+        <w:t>,</w:t>
+      </w:r>
+      <w:r>
+        <w:rPr>
+          <w:lang w:val="en-US"/>
+        </w:rPr>
+        <w:t xml:space="preserve"> can be always assigned one value by network (for example average of two binary inputs). This will cause constant, high reconstruction error to feature without any relation to input sample. This anomaly could explain why </w:t>
       </w:r>
       <w:r>
         <w:rPr>
@@ -32808,7 +32946,7 @@
         <w:rPr>
           <w:lang w:val="en-US"/>
         </w:rPr>
-        <w:t>directly on autoencoders.</w:t>
+        <w:t>directly on autoencoders</w:t>
       </w:r>
       <w:r>
         <w:rPr>
@@ -32820,13 +32958,67 @@
         <w:rPr>
           <w:lang w:val="en-US"/>
         </w:rPr>
-        <w:t xml:space="preserve"> SHAP is game-theory based method that proved to be efficient in </w:t>
-      </w:r>
-      <w:r>
-        <w:rPr>
-          <w:lang w:val="en-US"/>
-        </w:rPr>
-        <w:t xml:space="preserve">explaining decisions of many machine learning models and is said to be competition to LIME. Using it with deep unsupervised models promises more meaningful and complete explanations then raw reconstruction errors. </w:t>
+        <w:t>.</w:t>
+      </w:r>
+      <w:r>
+        <w:rPr>
+          <w:lang w:val="en-US"/>
+        </w:rPr>
+        <w:t xml:space="preserve"> SHAP is game-theory based method</w:t>
+      </w:r>
+      <w:r>
+        <w:rPr>
+          <w:lang w:val="en-US"/>
+        </w:rPr>
+        <w:t>,</w:t>
+      </w:r>
+      <w:r>
+        <w:rPr>
+          <w:lang w:val="en-US"/>
+        </w:rPr>
+        <w:t xml:space="preserve"> that proved to be efficient in </w:t>
+      </w:r>
+      <w:r>
+        <w:rPr>
+          <w:lang w:val="en-US"/>
+        </w:rPr>
+        <w:t>explaining decisions of many machine learning models</w:t>
+      </w:r>
+      <w:r>
+        <w:rPr>
+          <w:lang w:val="en-US"/>
+        </w:rPr>
+        <w:t xml:space="preserve">. </w:t>
+      </w:r>
+      <w:r>
+        <w:rPr>
+          <w:lang w:val="en-US"/>
+        </w:rPr>
+        <w:t>Moreover, it</w:t>
+      </w:r>
+      <w:r>
+        <w:rPr>
+          <w:lang w:val="en-US"/>
+        </w:rPr>
+        <w:t xml:space="preserve"> </w:t>
+      </w:r>
+      <w:r>
+        <w:rPr>
+          <w:lang w:val="en-US"/>
+        </w:rPr>
+        <w:t>is said to be competition to LIME. Using it with deep unsupervised models promises more meaningful and complete explanations</w:t>
+      </w:r>
+      <w:r>
+        <w:rPr>
+          <w:lang w:val="en-US"/>
+        </w:rPr>
+        <w:t>,</w:t>
+      </w:r>
+      <w:r>
+        <w:rPr>
+          <w:lang w:val="en-US"/>
+        </w:rPr>
+        <w:t xml:space="preserve"> then raw reconstruction errors. </w:t>
       </w:r>
     </w:p>
     <w:p>
@@ -32841,7 +33033,19 @@
           <w:lang w:val="en-US"/>
         </w:rPr>
         <w:tab/>
-        <w:t xml:space="preserve">Because of its simplicity and resource efficiency native autoencoders’ properties can be used in combination with LME and Random Forest or as first, initial research step. Even if method cannot find exact problematic parameters it can point user to groups of interest. </w:t>
+        <w:t>Because of its simplicity and resource efficiency native autoencoders’ properties can be used in combination with LME and Random Forest or as first, initial research step. Even if method cannot find exact problematic parameters</w:t>
+      </w:r>
+      <w:r>
+        <w:rPr>
+          <w:lang w:val="en-US"/>
+        </w:rPr>
+        <w:t>,</w:t>
+      </w:r>
+      <w:r>
+        <w:rPr>
+          <w:lang w:val="en-US"/>
+        </w:rPr>
+        <w:t xml:space="preserve"> it can point user to groups of interest. </w:t>
       </w:r>
     </w:p>
     <w:p>
@@ -32924,13 +33128,37 @@
         <w:rPr>
           <w:lang w:val="en-US"/>
         </w:rPr>
-        <w:t xml:space="preserve">The goal of the thesis was to design, implement and compare machine learning based solutions for quality control task in CERN’s ALICE experiment. Supervised, unsupervised </w:t>
-      </w:r>
-      <w:r>
-        <w:rPr>
-          <w:lang w:val="en-US"/>
-        </w:rPr>
-        <w:t xml:space="preserve">and semisupervised methods were considered. Code for the project was </w:t>
+        <w:t>The goal of the thesis was to design, implement and compare machine learning based solutions for quality control task in CERN’s ALICE experime</w:t>
+      </w:r>
+      <w:r>
+        <w:rPr>
+          <w:lang w:val="en-US"/>
+        </w:rPr>
+        <w:t xml:space="preserve">nt. Supervised, unsupervised </w:t>
+      </w:r>
+      <w:r>
+        <w:rPr>
+          <w:lang w:val="en-US"/>
+        </w:rPr>
+        <w:t>and semisupervised methods were considered.</w:t>
+      </w:r>
+      <w:r>
+        <w:rPr>
+          <w:lang w:val="en-US"/>
+        </w:rPr>
+        <w:t xml:space="preserve"> Code for the project</w:t>
+      </w:r>
+      <w:r>
+        <w:rPr>
+          <w:lang w:val="en-US"/>
+        </w:rPr>
+        <w:t>,</w:t>
+      </w:r>
+      <w:r>
+        <w:rPr>
+          <w:lang w:val="en-US"/>
+        </w:rPr>
+        <w:t xml:space="preserve"> was </w:t>
       </w:r>
       <w:r>
         <w:rPr>
@@ -33014,7 +33242,67 @@
         <w:rPr>
           <w:lang w:val="en-US"/>
         </w:rPr>
-        <w:t>. Even though it contains almost two times fewer parameters than the original, it allows for obtaining almost the same results in all described in thesis machine learning tasks. Reduction of size brought also a major boost in performance, cutting training times of all models. When a greater number of samples will be used in the real application, this improvement will allow for saving computing resources.</w:t>
+        <w:t xml:space="preserve">. </w:t>
+      </w:r>
+      <w:r>
+        <w:rPr>
+          <w:lang w:val="en-US"/>
+        </w:rPr>
+        <w:t>Even though</w:t>
+      </w:r>
+      <w:r>
+        <w:rPr>
+          <w:lang w:val="en-US"/>
+        </w:rPr>
+        <w:t>,</w:t>
+      </w:r>
+      <w:r>
+        <w:rPr>
+          <w:lang w:val="en-US"/>
+        </w:rPr>
+        <w:t xml:space="preserve"> it contains almost two times fewer parameters than the original, it allows for obtaining almost the same results in all described in thesis machine learning tasks. Reduction</w:t>
+      </w:r>
+      <w:r>
+        <w:rPr>
+          <w:lang w:val="en-US"/>
+        </w:rPr>
+        <w:t xml:space="preserve"> of size</w:t>
+      </w:r>
+      <w:r>
+        <w:rPr>
+          <w:lang w:val="en-US"/>
+        </w:rPr>
+        <w:t>, also</w:t>
+      </w:r>
+      <w:r>
+        <w:rPr>
+          <w:lang w:val="en-US"/>
+        </w:rPr>
+        <w:t xml:space="preserve"> brought a major boost in performance, cutting training times of all models. When a greater number of samples will be used in the real application, this improvement</w:t>
+      </w:r>
+      <w:r>
+        <w:rPr>
+          <w:lang w:val="en-US"/>
+        </w:rPr>
+        <w:t xml:space="preserve"> </w:t>
+      </w:r>
+      <w:r>
+        <w:rPr>
+          <w:lang w:val="en-US"/>
+        </w:rPr>
+        <w:t>allows</w:t>
+      </w:r>
+      <w:r>
+        <w:rPr>
+          <w:lang w:val="en-US"/>
+        </w:rPr>
+        <w:t xml:space="preserve"> </w:t>
+      </w:r>
+      <w:r>
+        <w:rPr>
+          <w:lang w:val="en-US"/>
+        </w:rPr>
+        <w:t>for saving computing resources.</w:t>
       </w:r>
     </w:p>
     <w:p>
@@ -33198,7 +33486,31 @@
           <w:lang w:val="en-US"/>
         </w:rPr>
         <w:lastRenderedPageBreak/>
-        <w:t xml:space="preserve">and outlying samples and analyzed in terms of usability. Parameters scored by LIME as most important were compared to most skewed ones as indicated by statistical parameters. </w:t>
+        <w:t xml:space="preserve">and outlying samples and analyzed in terms of usability. </w:t>
+      </w:r>
+      <w:r>
+        <w:rPr>
+          <w:lang w:val="en-US"/>
+        </w:rPr>
+        <w:t xml:space="preserve">The most important </w:t>
+      </w:r>
+      <w:r>
+        <w:rPr>
+          <w:lang w:val="en-US"/>
+        </w:rPr>
+        <w:t>p</w:t>
+      </w:r>
+      <w:r>
+        <w:rPr>
+          <w:lang w:val="en-US"/>
+        </w:rPr>
+        <w:t xml:space="preserve">arameters </w:t>
+      </w:r>
+      <w:r>
+        <w:rPr>
+          <w:lang w:val="en-US"/>
+        </w:rPr>
+        <w:t xml:space="preserve">scored by LIME were compared to most skewed ones as indicated by statistical parameters. </w:t>
       </w:r>
       <w:r>
         <w:rPr>
@@ -38623,7 +38935,7 @@
       <w:rPr>
         <w:noProof/>
       </w:rPr>
-      <w:t>Bibliography</w:t>
+      <w:t>Data Analysis</w:t>
     </w:r>
     <w:r>
       <w:rPr>
@@ -38730,7 +39042,7 @@
       <w:rPr>
         <w:noProof/>
       </w:rPr>
-      <w:t>Appendix A</w:t>
+      <w:t>Classic Machine Learning</w:t>
     </w:r>
     <w:r>
       <w:rPr>
@@ -43143,7 +43455,7 @@
 </file>
 
 <file path=customXml/itemProps1.xml><?xml version="1.0" encoding="utf-8"?>
-<ds:datastoreItem xmlns:ds="http://schemas.openxmlformats.org/officeDocument/2006/customXml" ds:itemID="{9C37F77A-BAEA-4027-BFC2-C25D0EDA437B}">
+<ds:datastoreItem xmlns:ds="http://schemas.openxmlformats.org/officeDocument/2006/customXml" ds:itemID="{1F77C356-53A8-4CD3-9EB2-B0F8C7DF2F4A}">
   <ds:schemaRefs>
     <ds:schemaRef ds:uri="http://schemas.openxmlformats.org/officeDocument/2006/bibliography"/>
   </ds:schemaRefs>

</xml_diff>

<commit_message>
Final version of thesis.
</commit_message>
<xml_diff>
--- a/full.docx
+++ b/full.docx
@@ -7198,6 +7198,12 @@
         <w:rPr>
           <w:lang w:val="en-US"/>
         </w:rPr>
+        <w:t xml:space="preserve"> an</w:t>
+      </w:r>
+      <w:r>
+        <w:rPr>
+          <w:lang w:val="en-US"/>
+        </w:rPr>
         <w:t xml:space="preserve"> </w:t>
       </w:r>
       <w:r>
@@ -7370,7 +7376,13 @@
         <w:rPr>
           <w:lang w:val="en-US"/>
         </w:rPr>
-        <w:t>Compari</w:t>
+        <w:t>A c</w:t>
+      </w:r>
+      <w:r>
+        <w:rPr>
+          <w:lang w:val="en-US"/>
+        </w:rPr>
+        <w:t>ompari</w:t>
       </w:r>
       <w:r>
         <w:rPr>
@@ -8892,13 +8904,13 @@
         <w:rPr>
           <w:lang w:val="en-US" w:eastAsia="pl-PL"/>
         </w:rPr>
-        <w:t xml:space="preserve">the </w:t>
-      </w:r>
-      <w:r>
-        <w:rPr>
-          <w:lang w:val="en-US" w:eastAsia="pl-PL"/>
-        </w:rPr>
         <w:t>among</w:t>
+      </w:r>
+      <w:r>
+        <w:rPr>
+          <w:lang w:val="en-US" w:eastAsia="pl-PL"/>
+        </w:rPr>
+        <w:t xml:space="preserve"> the</w:t>
       </w:r>
       <w:r>
         <w:rPr>
@@ -10367,7 +10379,30 @@
           <w:lang w:val="en-US"/>
         </w:rPr>
         <w:tab/>
-        <w:t xml:space="preserve">Before applying any machine learning models, </w:t>
+      </w:r>
+      <w:r>
+        <w:rPr>
+          <w:lang w:val="en-US"/>
+        </w:rPr>
+        <w:t>It is a good practice</w:t>
+      </w:r>
+      <w:r>
+        <w:rPr>
+          <w:lang w:val="en-US"/>
+        </w:rPr>
+        <w:t>,</w:t>
+      </w:r>
+      <w:r>
+        <w:rPr>
+          <w:lang w:val="en-US"/>
+        </w:rPr>
+        <w:t xml:space="preserve"> to perform</w:t>
+      </w:r>
+      <w:r>
+        <w:rPr>
+          <w:lang w:val="en-US"/>
+        </w:rPr>
+        <w:t xml:space="preserve"> </w:t>
       </w:r>
       <w:r>
         <w:rPr>
@@ -10379,7 +10414,19 @@
         <w:rPr>
           <w:lang w:val="en-US"/>
         </w:rPr>
-        <w:t xml:space="preserve"> data analysis and preprocessing needs to be performed. This chapter elaborates on</w:t>
+        <w:t xml:space="preserve"> data analysis and preprocessing </w:t>
+      </w:r>
+      <w:r>
+        <w:rPr>
+          <w:lang w:val="en-US"/>
+        </w:rPr>
+        <w:t>before applying any machine learning models</w:t>
+      </w:r>
+      <w:r>
+        <w:rPr>
+          <w:lang w:val="en-US"/>
+        </w:rPr>
+        <w:t>. This chapter elaborates on</w:t>
       </w:r>
       <w:r>
         <w:rPr>
@@ -14781,7 +14828,19 @@
         <w:rPr>
           <w:lang w:val="en-US" w:eastAsia="pl-PL"/>
         </w:rPr>
-        <w:t xml:space="preserve">ituation is different when explainability is taken into account. It might be more beneficial to append sensitive features to RFE-selected ones and check how algorithm evaluate their impactfulness. </w:t>
+        <w:t>ituation is different when explainability is taken into account. It might be more beneficial to append sensitive features to RFE-selected ones and check how algorithm evaluate</w:t>
+      </w:r>
+      <w:r>
+        <w:rPr>
+          <w:lang w:val="en-US" w:eastAsia="pl-PL"/>
+        </w:rPr>
+        <w:t>s</w:t>
+      </w:r>
+      <w:r>
+        <w:rPr>
+          <w:lang w:val="en-US" w:eastAsia="pl-PL"/>
+        </w:rPr>
+        <w:t xml:space="preserve"> their impactfulness. </w:t>
       </w:r>
     </w:p>
     <w:p>
@@ -16989,7 +17048,19 @@
         <w:rPr>
           <w:lang w:val="en-US"/>
         </w:rPr>
-        <w:t xml:space="preserve"> is evaluatio</w:t>
+        <w:t xml:space="preserve"> is</w:t>
+      </w:r>
+      <w:r>
+        <w:rPr>
+          <w:lang w:val="en-US"/>
+        </w:rPr>
+        <w:t xml:space="preserve"> the</w:t>
+      </w:r>
+      <w:r>
+        <w:rPr>
+          <w:lang w:val="en-US"/>
+        </w:rPr>
+        <w:t xml:space="preserve"> evaluatio</w:t>
       </w:r>
       <w:r>
         <w:rPr>
@@ -17211,14 +17282,14 @@
         <w:rPr>
           <w:lang w:val="en-US"/>
         </w:rPr>
-        <w:t xml:space="preserve">between them. Those distributions are created to give a high probability of pick to pairs of similar objects and low to dissimilar objects. t-SNE iteratively decreases differences between them and as a result, similar </w:t>
+        <w:t xml:space="preserve">between them. Those distributions are created to give a high probability of pick to pairs of similar objects and low to </w:t>
       </w:r>
       <w:r>
         <w:rPr>
           <w:lang w:val="en-US"/>
         </w:rPr>
         <w:lastRenderedPageBreak/>
-        <w:t>samples are close to each other in</w:t>
+        <w:t>dissimilar objects. t-SNE iteratively decreases differences between them and as a result, similar samples are close to each other in</w:t>
       </w:r>
       <w:r>
         <w:rPr>
@@ -17878,14 +17949,14 @@
         <w:rPr>
           <w:lang w:val="en-US"/>
         </w:rPr>
-        <w:t xml:space="preserve"> it is clearly visible that there are considerable differences between runs and the longer timeframe between them, the more visible they are. This is another proof that finding anomalies for quality control is not a trivial task. It is worth noticing that the orientation of </w:t>
+        <w:t xml:space="preserve"> it is clearly visible that there are considerable differences between runs and the longer timeframe between them, the more visible they are. This is another proof that finding </w:t>
       </w:r>
       <w:r>
         <w:rPr>
           <w:lang w:val="en-US"/>
         </w:rPr>
         <w:lastRenderedPageBreak/>
-        <w:t xml:space="preserve">samples does not play an important role as t-SNE only tries to preserve similarity by distance, while the exact location </w:t>
+        <w:t xml:space="preserve">anomalies for quality control is not a trivial task. It is worth noticing that the orientation of samples does not play an important role as t-SNE only tries to preserve similarity by distance, while the exact location </w:t>
       </w:r>
       <w:r>
         <w:rPr>
@@ -18388,7 +18459,13 @@
         <w:rPr>
           <w:lang w:val="en-US" w:eastAsia="pl-PL"/>
         </w:rPr>
-        <w:t>Big</w:t>
+        <w:t>The b</w:t>
+      </w:r>
+      <w:r>
+        <w:rPr>
+          <w:lang w:val="en-US" w:eastAsia="pl-PL"/>
+        </w:rPr>
+        <w:t>ig</w:t>
       </w:r>
       <w:r>
         <w:rPr>
@@ -18437,7 +18514,14 @@
         <w:rPr>
           <w:lang w:val="en-US" w:eastAsia="pl-PL"/>
         </w:rPr>
-        <w:t>. They are based on the exploration of low and high-density regions in data and do not require</w:t>
+        <w:t xml:space="preserve">. They are based on the exploration of low and high-density regions in data and do </w:t>
+      </w:r>
+      <w:r>
+        <w:rPr>
+          <w:lang w:val="en-US" w:eastAsia="pl-PL"/>
+        </w:rPr>
+        <w:lastRenderedPageBreak/>
+        <w:t>not require</w:t>
       </w:r>
       <w:r>
         <w:rPr>
@@ -18467,14 +18551,7 @@
         <w:rPr>
           <w:lang w:val="en-US" w:eastAsia="pl-PL"/>
         </w:rPr>
-        <w:t xml:space="preserve">the expected number of clusters. Moreover, they are able to </w:t>
-      </w:r>
-      <w:r>
-        <w:rPr>
-          <w:lang w:val="en-US" w:eastAsia="pl-PL"/>
-        </w:rPr>
-        <w:lastRenderedPageBreak/>
-        <w:t>point out outliers [</w:t>
+        <w:t>the expected number of clusters. Moreover, they are able to point out outliers [</w:t>
       </w:r>
       <w:r>
         <w:rPr>
@@ -20228,7 +20305,19 @@
         <w:rPr>
           <w:lang w:val="en-US" w:eastAsia="pl-PL"/>
         </w:rPr>
-        <w:t xml:space="preserve"> Isolation Forest marked more samples around contracted zones</w:t>
+        <w:t xml:space="preserve"> Isolation Forest marked more samples around contracted zones and omitted many singular chunks labeled as outliers by a simple method</w:t>
+      </w:r>
+      <w:r>
+        <w:rPr>
+          <w:lang w:val="en-US" w:eastAsia="pl-PL"/>
+        </w:rPr>
+        <w:t xml:space="preserve">. </w:t>
+      </w:r>
+      <w:r>
+        <w:rPr>
+          <w:lang w:val="en-US" w:eastAsia="pl-PL"/>
+        </w:rPr>
+        <w:t>Most probably</w:t>
       </w:r>
       <w:r>
         <w:rPr>
@@ -20240,19 +20329,7 @@
         <w:rPr>
           <w:lang w:val="en-US" w:eastAsia="pl-PL"/>
         </w:rPr>
-        <w:t xml:space="preserve"> and omitted many singular chunks labeled as outliers by a simple method</w:t>
-      </w:r>
-      <w:r>
-        <w:rPr>
-          <w:lang w:val="en-US" w:eastAsia="pl-PL"/>
-        </w:rPr>
-        <w:t xml:space="preserve">. </w:t>
-      </w:r>
-      <w:r>
-        <w:rPr>
-          <w:lang w:val="en-US" w:eastAsia="pl-PL"/>
-        </w:rPr>
-        <w:t>Most probably they are</w:t>
+        <w:t xml:space="preserve"> they are</w:t>
       </w:r>
       <w:r>
         <w:rPr>
@@ -25329,7 +25406,19 @@
         <w:rPr>
           <w:lang w:val="en-US"/>
         </w:rPr>
-        <w:t xml:space="preserve">modifications, autoencoder </w:t>
+        <w:t xml:space="preserve">modifications, </w:t>
+      </w:r>
+      <w:r>
+        <w:rPr>
+          <w:lang w:val="en-US"/>
+        </w:rPr>
+        <w:t xml:space="preserve">an </w:t>
+      </w:r>
+      <w:r>
+        <w:rPr>
+          <w:lang w:val="en-US"/>
+        </w:rPr>
+        <w:t xml:space="preserve">autoencoder </w:t>
       </w:r>
       <w:r>
         <w:rPr>
@@ -25586,6 +25675,12 @@
           <w:lang w:val="en-US"/>
         </w:rPr>
         <w:t xml:space="preserve">using </w:t>
+      </w:r>
+      <w:r>
+        <w:rPr>
+          <w:lang w:val="en-US"/>
+        </w:rPr>
+        <w:t xml:space="preserve">a </w:t>
       </w:r>
       <w:r>
         <w:rPr>
@@ -27924,7 +28019,19 @@
         <w:rPr>
           <w:lang w:val="en-US" w:eastAsia="pl-PL"/>
         </w:rPr>
-        <w:t xml:space="preserve">both pictures, but areas under curves are bigger in the case of VAE. That, and better agreement in chunks selection, point out that the second architecture of autoencoder </w:t>
+        <w:t xml:space="preserve">both pictures, but areas under curves are bigger in the case of VAE. That, and better agreement in chunks selection, point out that the second architecture of </w:t>
+      </w:r>
+      <w:r>
+        <w:rPr>
+          <w:lang w:val="en-US" w:eastAsia="pl-PL"/>
+        </w:rPr>
+        <w:t xml:space="preserve">the </w:t>
+      </w:r>
+      <w:r>
+        <w:rPr>
+          <w:lang w:val="en-US" w:eastAsia="pl-PL"/>
+        </w:rPr>
+        <w:t xml:space="preserve">autoencoder </w:t>
       </w:r>
       <w:r>
         <w:rPr>
@@ -28715,7 +28822,19 @@
         <w:rPr>
           <w:lang w:val="en-US"/>
         </w:rPr>
-        <w:t xml:space="preserve">The former approach to quality control task was based on calculating the deviation from the mean values of all features. This </w:t>
+        <w:t xml:space="preserve">The former approach to </w:t>
+      </w:r>
+      <w:r>
+        <w:rPr>
+          <w:lang w:val="en-US"/>
+        </w:rPr>
+        <w:t xml:space="preserve">the </w:t>
+      </w:r>
+      <w:r>
+        <w:rPr>
+          <w:lang w:val="en-US"/>
+        </w:rPr>
+        <w:t xml:space="preserve">quality control task was based on calculating the deviation from the mean values of all features. This </w:t>
       </w:r>
       <w:r>
         <w:rPr>
@@ -29190,7 +29309,19 @@
         <w:rPr>
           <w:lang w:val="en-US"/>
         </w:rPr>
-        <w:t>Making decision based only on the number of features that have values 3 sigmas away from the mean is an oversimplification of the problem.</w:t>
+        <w:t>Making</w:t>
+      </w:r>
+      <w:r>
+        <w:rPr>
+          <w:lang w:val="en-US"/>
+        </w:rPr>
+        <w:t xml:space="preserve"> a</w:t>
+      </w:r>
+      <w:r>
+        <w:rPr>
+          <w:lang w:val="en-US"/>
+        </w:rPr>
+        <w:t xml:space="preserve"> decision based only on the number of features that have values 3 sigmas away from the mean is an oversimplification of the problem.</w:t>
       </w:r>
     </w:p>
     <w:p>
@@ -29401,13 +29532,19 @@
         <w:rPr>
           <w:lang w:val="en-US"/>
         </w:rPr>
-        <w:t xml:space="preserve"> It is a local technique, which means that argumentations behind classifier decisions are delivered in</w:t>
-      </w:r>
-      <w:r>
-        <w:rPr>
-          <w:lang w:val="en-US"/>
-        </w:rPr>
-        <w:t xml:space="preserve"> a</w:t>
+        <w:t xml:space="preserve"> It is a local technique, which means that argumentations behind classifier decisions are delivered </w:t>
+      </w:r>
+      <w:r>
+        <w:rPr>
+          <w:lang w:val="en-US"/>
+        </w:rPr>
+        <w:t xml:space="preserve">on </w:t>
+      </w:r>
+      <w:r>
+        <w:rPr>
+          <w:lang w:val="en-US"/>
+        </w:rPr>
+        <w:t>a</w:t>
       </w:r>
       <w:r>
         <w:rPr>
@@ -29862,14 +29999,12 @@
         </w:rPr>
         <w:t xml:space="preserve"> </w:t>
       </w:r>
-      <w:proofErr w:type="spellStart"/>
-      <w:r>
-        <w:rPr>
-          <w:lang w:val="en-US"/>
-        </w:rPr>
-        <w:t>abovementioned</w:t>
-      </w:r>
-      <w:proofErr w:type="spellEnd"/>
+      <w:r>
+        <w:rPr>
+          <w:lang w:val="en-US"/>
+        </w:rPr>
+        <w:t>above-mentioned</w:t>
+      </w:r>
       <w:r>
         <w:rPr>
           <w:lang w:val="en-US"/>
@@ -31613,7 +31748,33 @@
         <w:rPr>
           <w:lang w:val="en-US"/>
         </w:rPr>
-        <w:t xml:space="preserve">. It was more difficult for a binary classifier to reproduce AE labeling but the obtained score is still very high. Mistakes were made only of few border cases </w:t>
+        <w:t>. It was more difficult for a binary classifier to reproduce AE labeling</w:t>
+      </w:r>
+      <w:r>
+        <w:rPr>
+          <w:lang w:val="en-US"/>
+        </w:rPr>
+        <w:t>,</w:t>
+      </w:r>
+      <w:r>
+        <w:rPr>
+          <w:lang w:val="en-US"/>
+        </w:rPr>
+        <w:t xml:space="preserve"> but the obtained score is still very high. Mistakes were made only of few border </w:t>
+      </w:r>
+      <w:proofErr w:type="gramStart"/>
+      <w:r>
+        <w:rPr>
+          <w:lang w:val="en-US"/>
+        </w:rPr>
+        <w:t>case</w:t>
+      </w:r>
+      <w:proofErr w:type="gramEnd"/>
+      <w:r>
+        <w:rPr>
+          <w:lang w:val="en-US"/>
+        </w:rPr>
+        <w:t xml:space="preserve"> </w:t>
       </w:r>
       <w:r>
         <w:rPr>
@@ -32260,7 +32421,19 @@
         <w:rPr>
           <w:lang w:val="en-US"/>
         </w:rPr>
-        <w:t xml:space="preserve"> are far from their means. Autoencoder based approach seems to capture more underlying relations, however, without expert data knowledge it is not easy to decide if some, unsure, features used in explanation are not random. </w:t>
+        <w:t xml:space="preserve"> are far from their means. Autoencoder based approach seems to capture more underlying relations, however, without expert data knowledge</w:t>
+      </w:r>
+      <w:r>
+        <w:rPr>
+          <w:lang w:val="en-US"/>
+        </w:rPr>
+        <w:t>,</w:t>
+      </w:r>
+      <w:r>
+        <w:rPr>
+          <w:lang w:val="en-US"/>
+        </w:rPr>
+        <w:t xml:space="preserve"> it is not easy to decide if some, unsure, features used in explanation are not random. </w:t>
       </w:r>
     </w:p>
     <w:p>
@@ -32320,7 +32493,19 @@
         <w:rPr>
           <w:lang w:val="en-US"/>
         </w:rPr>
-        <w:t xml:space="preserve">In case of autoencoders </w:t>
+        <w:t xml:space="preserve">In </w:t>
+      </w:r>
+      <w:r>
+        <w:rPr>
+          <w:lang w:val="en-US"/>
+        </w:rPr>
+        <w:t xml:space="preserve">the </w:t>
+      </w:r>
+      <w:r>
+        <w:rPr>
+          <w:lang w:val="en-US"/>
+        </w:rPr>
+        <w:t xml:space="preserve">case of autoencoders </w:t>
       </w:r>
       <w:r>
         <w:rPr>
@@ -32362,6 +32547,12 @@
         <w:rPr>
           <w:lang w:val="en-US"/>
         </w:rPr>
+        <w:t xml:space="preserve">the </w:t>
+      </w:r>
+      <w:r>
+        <w:rPr>
+          <w:lang w:val="en-US"/>
+        </w:rPr>
         <w:t>same metric</w:t>
       </w:r>
       <w:r>
@@ -32374,7 +32565,19 @@
         <w:rPr>
           <w:lang w:val="en-US"/>
         </w:rPr>
-        <w:t xml:space="preserve"> applied feature wise</w:t>
+        <w:t xml:space="preserve"> applied feature</w:t>
+      </w:r>
+      <w:r>
+        <w:rPr>
+          <w:lang w:val="en-US"/>
+        </w:rPr>
+        <w:t>-</w:t>
+      </w:r>
+      <w:r>
+        <w:rPr>
+          <w:lang w:val="en-US"/>
+        </w:rPr>
+        <w:t>wise</w:t>
       </w:r>
       <w:r>
         <w:rPr>
@@ -32407,7 +32610,42 @@
           <w:lang w:val="en-US"/>
         </w:rPr>
         <w:tab/>
-        <w:t>Aforementioned method fits well to current autoencoders workflow. After selecting outlying chunks by calculating MSE of all features, list of parameters with highest errors can be presented to user. It can be reasoned that parameters</w:t>
+      </w:r>
+      <w:r>
+        <w:rPr>
+          <w:lang w:val="en-US"/>
+        </w:rPr>
+        <w:t>The a</w:t>
+      </w:r>
+      <w:r>
+        <w:rPr>
+          <w:lang w:val="en-US"/>
+        </w:rPr>
+        <w:t xml:space="preserve">forementioned method fits well </w:t>
+      </w:r>
+      <w:r>
+        <w:rPr>
+          <w:lang w:val="en-US"/>
+        </w:rPr>
+        <w:t>with the</w:t>
+      </w:r>
+      <w:r>
+        <w:rPr>
+          <w:lang w:val="en-US"/>
+        </w:rPr>
+        <w:t xml:space="preserve"> current autoencoders workflow. After selecting outlying chunks by calculating MSE of all features,</w:t>
+      </w:r>
+      <w:r>
+        <w:rPr>
+          <w:lang w:val="en-US"/>
+        </w:rPr>
+        <w:t xml:space="preserve"> a</w:t>
+      </w:r>
+      <w:r>
+        <w:rPr>
+          <w:lang w:val="en-US"/>
+        </w:rPr>
+        <w:t xml:space="preserve"> list of parameters with highest errors can be presented to user. It can be reasoned that parameters</w:t>
       </w:r>
       <w:r>
         <w:rPr>
@@ -32425,7 +32663,31 @@
         <w:rPr>
           <w:lang w:val="en-US"/>
         </w:rPr>
-        <w:t>that were not reconstructed well by network, are not normal and mostly influenced labeling of sample. Model becomes not only classification, but also native explanation tool. It does not require using additional frameworks</w:t>
+        <w:t>that were not reconstructed well by network, are not normal and mostly influenced labeling of</w:t>
+      </w:r>
+      <w:r>
+        <w:rPr>
+          <w:lang w:val="en-US"/>
+        </w:rPr>
+        <w:t xml:space="preserve"> a</w:t>
+      </w:r>
+      <w:r>
+        <w:rPr>
+          <w:lang w:val="en-US"/>
+        </w:rPr>
+        <w:t xml:space="preserve"> sample. </w:t>
+      </w:r>
+      <w:r>
+        <w:rPr>
+          <w:lang w:val="en-US"/>
+        </w:rPr>
+        <w:t>The m</w:t>
+      </w:r>
+      <w:r>
+        <w:rPr>
+          <w:lang w:val="en-US"/>
+        </w:rPr>
+        <w:t>odel becomes not only classification, but also native explanation tool. It does not require using additional frameworks</w:t>
       </w:r>
       <w:r>
         <w:rPr>
@@ -32544,7 +32806,19 @@
           <w:lang w:val="en-US"/>
         </w:rPr>
         <w:tab/>
-        <w:t xml:space="preserve">Reconstruction error of features does not bring much value in explaining normality of samples, so most impactful parameters were selected only for chunk </w:t>
+        <w:t>Reconstruction error of features does not bring much value in explaining</w:t>
+      </w:r>
+      <w:r>
+        <w:rPr>
+          <w:lang w:val="en-US"/>
+        </w:rPr>
+        <w:t xml:space="preserve"> the</w:t>
+      </w:r>
+      <w:r>
+        <w:rPr>
+          <w:lang w:val="en-US"/>
+        </w:rPr>
+        <w:t xml:space="preserve"> normality of samples, so most impactful parameters were selected only for chunk </w:t>
       </w:r>
       <w:r>
         <w:rPr>
@@ -32697,7 +32971,19 @@
         <w:rPr>
           <w:lang w:val="en-US"/>
         </w:rPr>
-        <w:t>directly overlap with those selected by LIME used in combination with autoencoder</w:t>
+        <w:t xml:space="preserve">directly overlap with those selected by LIME used in combination with </w:t>
+      </w:r>
+      <w:r>
+        <w:rPr>
+          <w:lang w:val="en-US"/>
+        </w:rPr>
+        <w:t xml:space="preserve">the </w:t>
+      </w:r>
+      <w:r>
+        <w:rPr>
+          <w:lang w:val="en-US"/>
+        </w:rPr>
+        <w:t>autoencoder</w:t>
       </w:r>
       <w:r>
         <w:rPr>
@@ -32715,7 +33001,19 @@
         <w:rPr>
           <w:lang w:val="en-US"/>
         </w:rPr>
-        <w:t xml:space="preserve">If greater subset, e.g. 35 features is considered, overlap is </w:t>
+        <w:t xml:space="preserve">If greater subset, e.g. 35 features is considered, </w:t>
+      </w:r>
+      <w:r>
+        <w:rPr>
+          <w:lang w:val="en-US"/>
+        </w:rPr>
+        <w:t xml:space="preserve">the </w:t>
+      </w:r>
+      <w:r>
+        <w:rPr>
+          <w:lang w:val="en-US"/>
+        </w:rPr>
+        <w:t xml:space="preserve">overlap is </w:t>
       </w:r>
       <w:r>
         <w:rPr>
@@ -32787,6 +33085,12 @@
         <w:rPr>
           <w:lang w:val="en-US"/>
         </w:rPr>
+        <w:t>ed</w:t>
+      </w:r>
+      <w:r>
+        <w:rPr>
+          <w:lang w:val="en-US"/>
+        </w:rPr>
         <w:t>,</w:t>
       </w:r>
       <w:r>
@@ -32825,7 +33129,31 @@
         <w:rPr>
           <w:lang w:val="en-US"/>
         </w:rPr>
-        <w:t xml:space="preserve">for decision explanation seems like promising alternative to model agnostic frameworks, but has one important drawback. As neural network is trained to only recreate input, it is not ensured in any way that worst reconstructed features are </w:t>
+        <w:t>for decision explanation seems like</w:t>
+      </w:r>
+      <w:r>
+        <w:rPr>
+          <w:lang w:val="en-US"/>
+        </w:rPr>
+        <w:t xml:space="preserve"> a</w:t>
+      </w:r>
+      <w:r>
+        <w:rPr>
+          <w:lang w:val="en-US"/>
+        </w:rPr>
+        <w:t xml:space="preserve"> promising alternative to model agnostic frameworks, but has one important drawback. As neural network is trained to only recreate input, it is not ensured in any way that</w:t>
+      </w:r>
+      <w:r>
+        <w:rPr>
+          <w:lang w:val="en-US"/>
+        </w:rPr>
+        <w:t xml:space="preserve"> the</w:t>
+      </w:r>
+      <w:r>
+        <w:rPr>
+          <w:lang w:val="en-US"/>
+        </w:rPr>
+        <w:t xml:space="preserve"> worst reconstructed features are </w:t>
       </w:r>
       <w:r>
         <w:rPr>
@@ -32879,7 +33207,55 @@
         <w:rPr>
           <w:lang w:val="en-US"/>
         </w:rPr>
-        <w:t xml:space="preserve"> can be always assigned one value by network (for example average of two binary inputs). This will cause constant, high reconstruction error to feature without any relation to input sample. This anomaly could explain why </w:t>
+        <w:t xml:space="preserve"> can always</w:t>
+      </w:r>
+      <w:r>
+        <w:rPr>
+          <w:lang w:val="en-US"/>
+        </w:rPr>
+        <w:t xml:space="preserve"> be</w:t>
+      </w:r>
+      <w:r>
+        <w:rPr>
+          <w:lang w:val="en-US"/>
+        </w:rPr>
+        <w:t xml:space="preserve"> assigned one value by </w:t>
+      </w:r>
+      <w:r>
+        <w:rPr>
+          <w:lang w:val="en-US"/>
+        </w:rPr>
+        <w:t xml:space="preserve">the </w:t>
+      </w:r>
+      <w:r>
+        <w:rPr>
+          <w:lang w:val="en-US"/>
+        </w:rPr>
+        <w:t xml:space="preserve">network (for example </w:t>
+      </w:r>
+      <w:r>
+        <w:rPr>
+          <w:lang w:val="en-US"/>
+        </w:rPr>
+        <w:t xml:space="preserve">an </w:t>
+      </w:r>
+      <w:r>
+        <w:rPr>
+          <w:lang w:val="en-US"/>
+        </w:rPr>
+        <w:t xml:space="preserve">average of two binary inputs). This will cause constant, high reconstruction error to feature without any relation to </w:t>
+      </w:r>
+      <w:r>
+        <w:rPr>
+          <w:lang w:val="en-US"/>
+        </w:rPr>
+        <w:t xml:space="preserve">the </w:t>
+      </w:r>
+      <w:r>
+        <w:rPr>
+          <w:lang w:val="en-US"/>
+        </w:rPr>
+        <w:t xml:space="preserve">input sample. This anomaly could explain why </w:t>
       </w:r>
       <w:r>
         <w:rPr>
@@ -32908,7 +33284,19 @@
           <w:lang w:val="en-US"/>
         </w:rPr>
         <w:tab/>
-        <w:t xml:space="preserve">Recent works explore possibility of applying frameworks like </w:t>
+        <w:t>Recent works explore</w:t>
+      </w:r>
+      <w:r>
+        <w:rPr>
+          <w:lang w:val="en-US"/>
+        </w:rPr>
+        <w:t xml:space="preserve"> the</w:t>
+      </w:r>
+      <w:r>
+        <w:rPr>
+          <w:lang w:val="en-US"/>
+        </w:rPr>
+        <w:t xml:space="preserve"> possibility of applying frameworks like </w:t>
       </w:r>
       <w:r>
         <w:rPr>
@@ -32964,7 +33352,19 @@
         <w:rPr>
           <w:lang w:val="en-US"/>
         </w:rPr>
-        <w:t xml:space="preserve"> SHAP is game-theory based method</w:t>
+        <w:t xml:space="preserve"> SHAP is </w:t>
+      </w:r>
+      <w:r>
+        <w:rPr>
+          <w:lang w:val="en-US"/>
+        </w:rPr>
+        <w:t xml:space="preserve">a </w:t>
+      </w:r>
+      <w:r>
+        <w:rPr>
+          <w:lang w:val="en-US"/>
+        </w:rPr>
+        <w:t>game-theory based method</w:t>
       </w:r>
       <w:r>
         <w:rPr>
@@ -32982,7 +33382,19 @@
         <w:rPr>
           <w:lang w:val="en-US"/>
         </w:rPr>
-        <w:t>explaining decisions of many machine learning models</w:t>
+        <w:t>explaining</w:t>
+      </w:r>
+      <w:r>
+        <w:rPr>
+          <w:lang w:val="en-US"/>
+        </w:rPr>
+        <w:t xml:space="preserve"> the</w:t>
+      </w:r>
+      <w:r>
+        <w:rPr>
+          <w:lang w:val="en-US"/>
+        </w:rPr>
+        <w:t xml:space="preserve"> decisions of many machine learning models</w:t>
       </w:r>
       <w:r>
         <w:rPr>
@@ -33033,7 +33445,19 @@
           <w:lang w:val="en-US"/>
         </w:rPr>
         <w:tab/>
-        <w:t>Because of its simplicity and resource efficiency native autoencoders’ properties can be used in combination with LME and Random Forest or as first, initial research step. Even if method cannot find exact problematic parameters</w:t>
+        <w:t>Because of its simplicity and resource efficiency native autoencoders’ properties can be used in combination with LME and Random Forest or as first, initial research step. Even if</w:t>
+      </w:r>
+      <w:r>
+        <w:rPr>
+          <w:lang w:val="en-US"/>
+        </w:rPr>
+        <w:t xml:space="preserve"> the</w:t>
+      </w:r>
+      <w:r>
+        <w:rPr>
+          <w:lang w:val="en-US"/>
+        </w:rPr>
+        <w:t xml:space="preserve"> method cannot find exact problematic parameters</w:t>
       </w:r>
       <w:r>
         <w:rPr>
@@ -33128,13 +33552,37 @@
         <w:rPr>
           <w:lang w:val="en-US"/>
         </w:rPr>
-        <w:t>The goal of the thesis was to design, implement and compare machine learning based solutions for quality control task in CERN’s ALICE experime</w:t>
-      </w:r>
-      <w:r>
-        <w:rPr>
-          <w:lang w:val="en-US"/>
-        </w:rPr>
-        <w:t xml:space="preserve">nt. Supervised, unsupervised </w:t>
+        <w:t>The goal of the thesis was to design, implement and compare machine learning</w:t>
+      </w:r>
+      <w:r>
+        <w:rPr>
+          <w:lang w:val="en-US"/>
+        </w:rPr>
+        <w:t>-</w:t>
+      </w:r>
+      <w:r>
+        <w:rPr>
+          <w:lang w:val="en-US"/>
+        </w:rPr>
+        <w:t>based solutions for quality control task in CERN’s ALICE experime</w:t>
+      </w:r>
+      <w:r>
+        <w:rPr>
+          <w:lang w:val="en-US"/>
+        </w:rPr>
+        <w:t>nt. Supervised, unsupervised</w:t>
+      </w:r>
+      <w:r>
+        <w:rPr>
+          <w:lang w:val="en-US"/>
+        </w:rPr>
+        <w:t>,</w:t>
+      </w:r>
+      <w:r>
+        <w:rPr>
+          <w:lang w:val="en-US"/>
+        </w:rPr>
+        <w:t xml:space="preserve"> </w:t>
       </w:r>
       <w:r>
         <w:rPr>
@@ -33278,7 +33726,19 @@
         <w:rPr>
           <w:lang w:val="en-US"/>
         </w:rPr>
-        <w:t xml:space="preserve"> brought a major boost in performance, cutting training times of all models. When a greater number of samples will be used in the real application, this improvement</w:t>
+        <w:t xml:space="preserve"> brought a major boost in performance, cutting training times of all models. When a greater number of samples </w:t>
+      </w:r>
+      <w:r>
+        <w:rPr>
+          <w:lang w:val="en-US"/>
+        </w:rPr>
+        <w:t>are</w:t>
+      </w:r>
+      <w:r>
+        <w:rPr>
+          <w:lang w:val="en-US"/>
+        </w:rPr>
+        <w:t xml:space="preserve"> used in the real application, this improvement</w:t>
       </w:r>
       <w:r>
         <w:rPr>
@@ -33510,7 +33970,19 @@
         <w:rPr>
           <w:lang w:val="en-US"/>
         </w:rPr>
-        <w:t xml:space="preserve">scored by LIME were compared to most skewed ones as indicated by statistical parameters. </w:t>
+        <w:t>scored by LIME were compared to</w:t>
+      </w:r>
+      <w:r>
+        <w:rPr>
+          <w:lang w:val="en-US"/>
+        </w:rPr>
+        <w:t xml:space="preserve"> the</w:t>
+      </w:r>
+      <w:r>
+        <w:rPr>
+          <w:lang w:val="en-US"/>
+        </w:rPr>
+        <w:t xml:space="preserve"> most skewed ones as indicated by statistical parameters. </w:t>
       </w:r>
       <w:r>
         <w:rPr>
@@ -33537,7 +34009,18 @@
           <w:lang w:val="en-US"/>
         </w:rPr>
         <w:tab/>
-        <w:t xml:space="preserve">Most promising methods were collected for comparison in </w:t>
+      </w:r>
+      <w:r>
+        <w:rPr>
+          <w:lang w:val="en-US"/>
+        </w:rPr>
+        <w:t>The m</w:t>
+      </w:r>
+      <w:r>
+        <w:rPr>
+          <w:lang w:val="en-US"/>
+        </w:rPr>
+        <w:t xml:space="preserve">ost promising methods were collected for comparison in </w:t>
       </w:r>
       <w:r>
         <w:rPr>
@@ -33551,7 +34034,25 @@
         <w:rPr>
           <w:lang w:val="en-US"/>
         </w:rPr>
-        <w:t xml:space="preserve">Strong advantages of given solutions were marked in green while drawbacks in red. Table provides </w:t>
+        <w:t xml:space="preserve">Strong advantages of given solutions were marked in green while drawbacks in red. </w:t>
+      </w:r>
+      <w:r>
+        <w:rPr>
+          <w:lang w:val="en-US"/>
+        </w:rPr>
+        <w:t>The t</w:t>
+      </w:r>
+      <w:r>
+        <w:rPr>
+          <w:lang w:val="en-US"/>
+        </w:rPr>
+        <w:t xml:space="preserve">able provides </w:t>
+      </w:r>
+      <w:r>
+        <w:rPr>
+          <w:lang w:val="en-US"/>
+        </w:rPr>
+        <w:t xml:space="preserve">a </w:t>
       </w:r>
       <w:r>
         <w:rPr>
@@ -34321,6 +34822,9 @@
         </w:tc>
       </w:tr>
       <w:tr>
+        <w:trPr>
+          <w:trHeight w:val="381"/>
+        </w:trPr>
         <w:tc>
           <w:tcPr>
             <w:tcW w:w="1629" w:type="dxa"/>
@@ -34667,6 +35171,9 @@
         </w:tc>
       </w:tr>
       <w:tr>
+        <w:trPr>
+          <w:trHeight w:val="1560"/>
+        </w:trPr>
         <w:tc>
           <w:tcPr>
             <w:tcW w:w="1629" w:type="dxa"/>
@@ -34801,7 +35308,19 @@
           <w:lang w:val="en-US"/>
         </w:rPr>
         <w:tab/>
-        <w:t xml:space="preserve">Performed simulations and evaluations allow to conclude that goals of </w:t>
+        <w:t xml:space="preserve">Performed simulations and evaluations allow </w:t>
+      </w:r>
+      <w:r>
+        <w:rPr>
+          <w:lang w:val="en-US"/>
+        </w:rPr>
+        <w:t>for concluding those</w:t>
+      </w:r>
+      <w:r>
+        <w:rPr>
+          <w:lang w:val="en-US"/>
+        </w:rPr>
+        <w:t xml:space="preserve"> goals of </w:t>
       </w:r>
       <w:r>
         <w:rPr>
@@ -34846,7 +35365,19 @@
         <w:rPr>
           <w:lang w:val="en-US"/>
         </w:rPr>
-        <w:t xml:space="preserve"> in subject</w:t>
+        <w:t xml:space="preserve"> in</w:t>
+      </w:r>
+      <w:r>
+        <w:rPr>
+          <w:lang w:val="en-US"/>
+        </w:rPr>
+        <w:t xml:space="preserve"> the</w:t>
+      </w:r>
+      <w:r>
+        <w:rPr>
+          <w:lang w:val="en-US"/>
+        </w:rPr>
+        <w:t xml:space="preserve"> subject</w:t>
       </w:r>
       <w:r>
         <w:rPr>
@@ -34890,7 +35421,19 @@
         <w:rPr>
           <w:lang w:val="en-US"/>
         </w:rPr>
-        <w:t>rather than reconstruction error [</w:t>
+        <w:t xml:space="preserve">rather than </w:t>
+      </w:r>
+      <w:r>
+        <w:rPr>
+          <w:lang w:val="en-US"/>
+        </w:rPr>
+        <w:t xml:space="preserve">a </w:t>
+      </w:r>
+      <w:r>
+        <w:rPr>
+          <w:lang w:val="en-US"/>
+        </w:rPr>
+        <w:t>reconstruction error [</w:t>
       </w:r>
       <w:r>
         <w:rPr>
@@ -34922,14 +35465,6 @@
         </w:rPr>
         <w:t>.</w:t>
       </w:r>
-    </w:p>
-    <w:p>
-      <w:pPr>
-        <w:spacing w:after="160" w:line="259" w:lineRule="auto"/>
-        <w:rPr>
-          <w:lang w:val="en-US"/>
-        </w:rPr>
-      </w:pPr>
       <w:r>
         <w:rPr>
           <w:lang w:val="en-US"/>
@@ -38935,7 +39470,7 @@
       <w:rPr>
         <w:noProof/>
       </w:rPr>
-      <w:t>Data Analysis</w:t>
+      <w:t>Bibliography</w:t>
     </w:r>
     <w:r>
       <w:rPr>
@@ -39042,7 +39577,7 @@
       <w:rPr>
         <w:noProof/>
       </w:rPr>
-      <w:t>Classic Machine Learning</w:t>
+      <w:t>Appendix A</w:t>
     </w:r>
     <w:r>
       <w:rPr>
@@ -43455,7 +43990,7 @@
 </file>
 
 <file path=customXml/itemProps1.xml><?xml version="1.0" encoding="utf-8"?>
-<ds:datastoreItem xmlns:ds="http://schemas.openxmlformats.org/officeDocument/2006/customXml" ds:itemID="{1F77C356-53A8-4CD3-9EB2-B0F8C7DF2F4A}">
+<ds:datastoreItem xmlns:ds="http://schemas.openxmlformats.org/officeDocument/2006/customXml" ds:itemID="{921D4853-F1BE-4680-9D28-B705D219F668}">
   <ds:schemaRefs>
     <ds:schemaRef ds:uri="http://schemas.openxmlformats.org/officeDocument/2006/bibliography"/>
   </ds:schemaRefs>

</xml_diff>